<commit_message>
fixed image placement in my docs dont know why they were all disfigured
</commit_message>
<xml_diff>
--- a/Project/Phase 1/Sprint 2/DanielCavalheiro/code_smells_element1.docx
+++ b/Project/Phase 1/Sprint 2/DanielCavalheiro/code_smells_element1.docx
@@ -8,6 +8,7 @@
         <w:rPr>
           <w:sz w:val="32"/>
           <w:szCs w:val="32"/>
+          <w:lang w:val="en-GB"/>
         </w:rPr>
       </w:pPr>
       <w:proofErr w:type="spellStart"/>
@@ -15,6 +16,7 @@
         <w:rPr>
           <w:sz w:val="32"/>
           <w:szCs w:val="32"/>
+          <w:lang w:val="en-GB"/>
         </w:rPr>
         <w:t>Inapropriate</w:t>
       </w:r>
@@ -23,119 +25,88 @@
         <w:rPr>
           <w:sz w:val="32"/>
           <w:szCs w:val="32"/>
-        </w:rPr>
-        <w:t xml:space="preserve"> </w:t>
+          <w:lang w:val="en-GB"/>
+        </w:rPr>
+        <w:t xml:space="preserve"> intimacy code smell</w:t>
+      </w:r>
+    </w:p>
+    <w:p>
+      <w:pPr>
+        <w:rPr>
+          <w:color w:val="000000"/>
+          <w:sz w:val="27"/>
+          <w:szCs w:val="27"/>
+          <w:lang w:val="en-GB"/>
+        </w:rPr>
+      </w:pPr>
+      <w:r>
+        <w:rPr>
+          <w:sz w:val="24"/>
+          <w:szCs w:val="24"/>
+          <w:lang w:val="en-GB"/>
+        </w:rPr>
+        <w:t xml:space="preserve">Location: </w:t>
       </w:r>
       <w:proofErr w:type="spellStart"/>
       <w:r>
         <w:rPr>
-          <w:sz w:val="32"/>
-          <w:szCs w:val="32"/>
-        </w:rPr>
-        <w:t>intimacy</w:t>
+          <w:color w:val="000000"/>
+          <w:sz w:val="27"/>
+          <w:szCs w:val="27"/>
+          <w:lang w:val="en-GB"/>
+        </w:rPr>
+        <w:t>src</w:t>
       </w:r>
       <w:proofErr w:type="spellEnd"/>
       <w:r>
         <w:rPr>
-          <w:sz w:val="32"/>
-          <w:szCs w:val="32"/>
-        </w:rPr>
-        <w:t xml:space="preserve"> </w:t>
+          <w:color w:val="000000"/>
+          <w:sz w:val="27"/>
+          <w:szCs w:val="27"/>
+          <w:lang w:val="en-GB"/>
+        </w:rPr>
+        <w:t>\main\java\</w:t>
       </w:r>
       <w:proofErr w:type="spellStart"/>
       <w:r>
         <w:rPr>
-          <w:sz w:val="32"/>
-          <w:szCs w:val="32"/>
-        </w:rPr>
-        <w:t>code</w:t>
+          <w:color w:val="000000"/>
+          <w:sz w:val="27"/>
+          <w:szCs w:val="27"/>
+          <w:lang w:val="en-GB"/>
+        </w:rPr>
+        <w:t>org.jabref</w:t>
       </w:r>
       <w:proofErr w:type="spellEnd"/>
       <w:r>
         <w:rPr>
-          <w:sz w:val="32"/>
-          <w:szCs w:val="32"/>
-        </w:rPr>
-        <w:t xml:space="preserve"> </w:t>
+          <w:color w:val="000000"/>
+          <w:sz w:val="27"/>
+          <w:szCs w:val="27"/>
+          <w:lang w:val="en-GB"/>
+        </w:rPr>
+        <w:t>\</w:t>
       </w:r>
       <w:proofErr w:type="spellStart"/>
       <w:r>
         <w:rPr>
-          <w:sz w:val="32"/>
-          <w:szCs w:val="32"/>
-        </w:rPr>
-        <w:t>smell</w:t>
+          <w:color w:val="000000"/>
+          <w:sz w:val="27"/>
+          <w:szCs w:val="27"/>
+          <w:lang w:val="en-GB"/>
+        </w:rPr>
+        <w:t>AuxParserResultViewModel</w:t>
       </w:r>
       <w:proofErr w:type="spellEnd"/>
     </w:p>
     <w:p>
       <w:pPr>
         <w:rPr>
-          <w:color w:val="000000"/>
-          <w:sz w:val="27"/>
-          <w:szCs w:val="27"/>
+          <w:sz w:val="24"/>
+          <w:szCs w:val="24"/>
           <w:lang w:val="en-GB"/>
         </w:rPr>
       </w:pPr>
-      <w:r>
-        <w:rPr>
-          <w:sz w:val="24"/>
-          <w:szCs w:val="24"/>
-          <w:lang w:val="en-GB"/>
-        </w:rPr>
-        <w:t xml:space="preserve">Location: </w:t>
-      </w:r>
-      <w:proofErr w:type="spellStart"/>
-      <w:r>
-        <w:rPr>
-          <w:color w:val="000000"/>
-          <w:sz w:val="27"/>
-          <w:szCs w:val="27"/>
-          <w:lang w:val="en-GB"/>
-        </w:rPr>
-        <w:t>src</w:t>
-      </w:r>
-      <w:proofErr w:type="spellEnd"/>
-      <w:r>
-        <w:rPr>
-          <w:color w:val="000000"/>
-          <w:sz w:val="27"/>
-          <w:szCs w:val="27"/>
-          <w:lang w:val="en-GB"/>
-        </w:rPr>
-        <w:t>\main\java\</w:t>
-      </w:r>
-      <w:proofErr w:type="spellStart"/>
-      <w:r>
-        <w:rPr>
-          <w:color w:val="000000"/>
-          <w:sz w:val="27"/>
-          <w:szCs w:val="27"/>
-          <w:lang w:val="en-GB"/>
-        </w:rPr>
-        <w:t>org.jabref</w:t>
-      </w:r>
-      <w:proofErr w:type="spellEnd"/>
-      <w:r>
-        <w:rPr>
-          <w:color w:val="000000"/>
-          <w:sz w:val="27"/>
-          <w:szCs w:val="27"/>
-          <w:lang w:val="en-GB"/>
-        </w:rPr>
-        <w:t>\</w:t>
-      </w:r>
-      <w:proofErr w:type="spellStart"/>
-      <w:r>
-        <w:rPr>
-          <w:color w:val="000000"/>
-          <w:sz w:val="27"/>
-          <w:szCs w:val="27"/>
-          <w:lang w:val="en-GB"/>
-        </w:rPr>
-        <w:t>AuxParserResultViewModel</w:t>
-      </w:r>
-      <w:proofErr w:type="spellEnd"/>
     </w:p>
     <w:p>
       <w:pPr>
@@ -147,14 +118,31 @@
       </w:pPr>
       <w:r>
         <w:rPr>
+          <w:noProof/>
           <w:sz w:val="24"/>
           <w:szCs w:val="24"/>
           <w:lang w:val="en-GB"/>
         </w:rPr>
         <w:drawing>
-          <wp:inline distT="0" distB="0" distL="0" distR="0" wp14:anchorId="30F0471C" wp14:editId="0CE4CED9">
-            <wp:extent cx="11603069" cy="5630061"/>
-            <wp:effectExtent l="0" t="0" r="0" b="8890"/>
+          <wp:anchor distT="0" distB="0" distL="114300" distR="114300" simplePos="0" relativeHeight="251658240" behindDoc="1" locked="0" layoutInCell="1" allowOverlap="1" wp14:anchorId="30F0471C" wp14:editId="18D79DBF">
+            <wp:simplePos x="0" y="0"/>
+            <wp:positionH relativeFrom="page">
+              <wp:align>right</wp:align>
+            </wp:positionH>
+            <wp:positionV relativeFrom="paragraph">
+              <wp:posOffset>624663</wp:posOffset>
+            </wp:positionV>
+            <wp:extent cx="7562348" cy="3669427"/>
+            <wp:effectExtent l="0" t="0" r="635" b="7620"/>
+            <wp:wrapTight wrapText="bothSides">
+              <wp:wrapPolygon edited="0">
+                <wp:start x="0" y="0"/>
+                <wp:lineTo x="0" y="21533"/>
+                <wp:lineTo x="21547" y="21533"/>
+                <wp:lineTo x="21547" y="0"/>
+                <wp:lineTo x="0" y="0"/>
+              </wp:wrapPolygon>
+            </wp:wrapTight>
             <wp:docPr id="1" name="Imagem 1" descr="Uma imagem com texto&#10;&#10;Descrição gerada automaticamente"/>
             <wp:cNvGraphicFramePr>
               <a:graphicFrameLocks xmlns:a="http://schemas.openxmlformats.org/drawingml/2006/main" noChangeAspect="1"/>
@@ -167,7 +155,13 @@
                     <pic:cNvPicPr/>
                   </pic:nvPicPr>
                   <pic:blipFill>
-                    <a:blip r:embed="rId4"/>
+                    <a:blip r:embed="rId4">
+                      <a:extLst>
+                        <a:ext uri="{28A0092B-C50C-407E-A947-70E740481C1C}">
+                          <a14:useLocalDpi xmlns:a14="http://schemas.microsoft.com/office/drawing/2010/main" val="0"/>
+                        </a:ext>
+                      </a:extLst>
+                    </a:blip>
                     <a:stretch>
                       <a:fillRect/>
                     </a:stretch>
@@ -175,7 +169,7 @@
                   <pic:spPr>
                     <a:xfrm>
                       <a:off x="0" y="0"/>
-                      <a:ext cx="11603069" cy="5630061"/>
+                      <a:ext cx="7562348" cy="3669427"/>
                     </a:xfrm>
                     <a:prstGeom prst="rect">
                       <a:avLst/>
@@ -184,18 +178,15 @@
                 </pic:pic>
               </a:graphicData>
             </a:graphic>
-          </wp:inline>
+            <wp14:sizeRelH relativeFrom="page">
+              <wp14:pctWidth>0</wp14:pctWidth>
+            </wp14:sizeRelH>
+            <wp14:sizeRelV relativeFrom="page">
+              <wp14:pctHeight>0</wp14:pctHeight>
+            </wp14:sizeRelV>
+          </wp:anchor>
         </w:drawing>
       </w:r>
-    </w:p>
-    <w:p>
-      <w:pPr>
-        <w:rPr>
-          <w:sz w:val="24"/>
-          <w:szCs w:val="24"/>
-          <w:lang w:val="en-GB"/>
-        </w:rPr>
-      </w:pPr>
       <w:r>
         <w:rPr>
           <w:sz w:val="24"/>
@@ -463,6 +454,7 @@
     <w:lsdException w:name="HTML Sample" w:semiHidden="1" w:unhideWhenUsed="1"/>
     <w:lsdException w:name="HTML Typewriter" w:semiHidden="1" w:unhideWhenUsed="1"/>
     <w:lsdException w:name="HTML Variable" w:semiHidden="1" w:unhideWhenUsed="1"/>
+    <w:lsdException w:name="Normal Table" w:semiHidden="1" w:unhideWhenUsed="1"/>
     <w:lsdException w:name="annotation subject" w:semiHidden="1" w:unhideWhenUsed="1"/>
     <w:lsdException w:name="No List" w:semiHidden="1" w:unhideWhenUsed="1"/>
     <w:lsdException w:name="Outline List 1" w:semiHidden="1" w:unhideWhenUsed="1"/>
@@ -509,8 +501,10 @@
     <w:lsdException w:name="Table Subtle 2" w:semiHidden="1" w:unhideWhenUsed="1"/>
     <w:lsdException w:name="Table Web 1" w:semiHidden="1" w:unhideWhenUsed="1"/>
     <w:lsdException w:name="Table Web 2" w:semiHidden="1" w:unhideWhenUsed="1"/>
+    <w:lsdException w:name="Table Web 3" w:semiHidden="1" w:unhideWhenUsed="1"/>
     <w:lsdException w:name="Balloon Text" w:semiHidden="1" w:unhideWhenUsed="1"/>
     <w:lsdException w:name="Table Grid" w:uiPriority="39"/>
+    <w:lsdException w:name="Table Theme" w:semiHidden="1" w:unhideWhenUsed="1"/>
     <w:lsdException w:name="Placeholder Text" w:semiHidden="1"/>
     <w:lsdException w:name="No Spacing" w:uiPriority="1" w:qFormat="1"/>
     <w:lsdException w:name="Light Shading" w:uiPriority="60"/>

</xml_diff>

<commit_message>
updated location that was wrong
</commit_message>
<xml_diff>
--- a/Project/Phase 1/Sprint 2/DanielCavalheiro/code_smells_element1.docx
+++ b/Project/Phase 1/Sprint 2/DanielCavalheiro/code_smells_element1.docx
@@ -8,6 +8,7 @@
         <w:rPr>
           <w:sz w:val="32"/>
           <w:szCs w:val="32"/>
+          <w:u w:val="single"/>
           <w:lang w:val="en-GB"/>
         </w:rPr>
       </w:pPr>
@@ -65,7 +66,43 @@
           <w:szCs w:val="27"/>
           <w:lang w:val="en-GB"/>
         </w:rPr>
-        <w:t>\main\java\</w:t>
+        <w:t>/</w:t>
+      </w:r>
+      <w:r>
+        <w:rPr>
+          <w:color w:val="000000"/>
+          <w:sz w:val="27"/>
+          <w:szCs w:val="27"/>
+          <w:lang w:val="en-GB"/>
+        </w:rPr>
+        <w:t>main</w:t>
+      </w:r>
+      <w:r>
+        <w:rPr>
+          <w:color w:val="000000"/>
+          <w:sz w:val="27"/>
+          <w:szCs w:val="27"/>
+          <w:lang w:val="en-GB"/>
+        </w:rPr>
+        <w:t>/</w:t>
+      </w:r>
+      <w:r>
+        <w:rPr>
+          <w:color w:val="000000"/>
+          <w:sz w:val="27"/>
+          <w:szCs w:val="27"/>
+          <w:lang w:val="en-GB"/>
+        </w:rPr>
+        <w:t>java</w:t>
+      </w:r>
+      <w:r>
+        <w:rPr>
+          <w:color w:val="000000"/>
+          <w:sz w:val="27"/>
+          <w:szCs w:val="27"/>
+          <w:lang w:val="en-GB"/>
+        </w:rPr>
+        <w:t>/</w:t>
       </w:r>
       <w:proofErr w:type="spellStart"/>
       <w:r>
@@ -85,7 +122,47 @@
           <w:szCs w:val="27"/>
           <w:lang w:val="en-GB"/>
         </w:rPr>
-        <w:t>\</w:t>
+        <w:t>/</w:t>
+      </w:r>
+      <w:proofErr w:type="spellStart"/>
+      <w:r>
+        <w:rPr>
+          <w:color w:val="000000"/>
+          <w:sz w:val="27"/>
+          <w:szCs w:val="27"/>
+          <w:lang w:val="en-GB"/>
+        </w:rPr>
+        <w:t>gui</w:t>
+      </w:r>
+      <w:proofErr w:type="spellEnd"/>
+      <w:r>
+        <w:rPr>
+          <w:color w:val="000000"/>
+          <w:sz w:val="27"/>
+          <w:szCs w:val="27"/>
+          <w:lang w:val="en-GB"/>
+        </w:rPr>
+        <w:t>/</w:t>
+      </w:r>
+      <w:proofErr w:type="spellStart"/>
+      <w:r>
+        <w:rPr>
+          <w:color w:val="000000"/>
+          <w:sz w:val="27"/>
+          <w:szCs w:val="27"/>
+          <w:lang w:val="en-GB"/>
+        </w:rPr>
+        <w:t>auximport</w:t>
+      </w:r>
+      <w:proofErr w:type="spellEnd"/>
+      <w:r>
+        <w:rPr>
+          <w:color w:val="000000"/>
+          <w:sz w:val="27"/>
+          <w:szCs w:val="27"/>
+          <w:lang w:val="en-GB"/>
+        </w:rPr>
+        <w:t>/</w:t>
       </w:r>
       <w:proofErr w:type="spellStart"/>
       <w:r>

</xml_diff>